<commit_message>
Chuan bi cho do an lap trinh web
</commit_message>
<xml_diff>
--- a/Chuan bi cho do an lap trinh web.docx
+++ b/Chuan bi cho do an lap trinh web.docx
@@ -17,8 +17,13 @@
     </w:p>
     <w:p>
       <w:r>
-        <w:t>CREATE DATABASE OnlineBookstore;</w:t>
-      </w:r>
+        <w:t xml:space="preserve">CREATE DATABASE </w:t>
+      </w:r>
+      <w:proofErr w:type="gramStart"/>
+      <w:r>
+        <w:t>OnlineBookstore;</w:t>
+      </w:r>
+      <w:proofErr w:type="gramEnd"/>
     </w:p>
     <w:p>
       <w:r>
@@ -28,8 +33,13 @@
     <w:p/>
     <w:p>
       <w:r>
-        <w:t>USE OnlineBookstore;</w:t>
-      </w:r>
+        <w:t xml:space="preserve">USE </w:t>
+      </w:r>
+      <w:proofErr w:type="gramStart"/>
+      <w:r>
+        <w:t>OnlineBookstore;</w:t>
+      </w:r>
+      <w:proofErr w:type="gramEnd"/>
     </w:p>
     <w:p>
       <w:r>
@@ -49,47 +59,127 @@
     </w:p>
     <w:p>
       <w:r>
-        <w:t xml:space="preserve">    UserID INT IDENTITY(1,1) PRIMARY KEY,</w:t>
-      </w:r>
-    </w:p>
-    <w:p>
-      <w:r>
-        <w:t xml:space="preserve">    FullName NVARCHAR(255) NOT NULL,</w:t>
-      </w:r>
-    </w:p>
-    <w:p>
-      <w:r>
-        <w:t xml:space="preserve">    Email VARCHAR(255) UNIQUE NOT NULL,</w:t>
-      </w:r>
-    </w:p>
-    <w:p>
-      <w:r>
-        <w:t xml:space="preserve">    PasswordHash VARCHAR(255) NOT NULL,</w:t>
-      </w:r>
-    </w:p>
-    <w:p>
-      <w:r>
-        <w:t xml:space="preserve">    PhoneNumber VARCHAR(20),</w:t>
-      </w:r>
-    </w:p>
-    <w:p>
-      <w:r>
-        <w:t xml:space="preserve">    Address NVARCHAR(255),</w:t>
-      </w:r>
-    </w:p>
-    <w:p>
-      <w:r>
-        <w:t xml:space="preserve">    Role VARCHAR(20) CHECK (Role IN ('Customer', 'Admin', 'Staff')) NOT NULL,</w:t>
-      </w:r>
-    </w:p>
-    <w:p>
-      <w:r>
-        <w:t xml:space="preserve">    CreatedAt DATETIME DEFAULT GETDATE(),</w:t>
-      </w:r>
-    </w:p>
-    <w:p>
-      <w:r>
-        <w:t xml:space="preserve">    UpdatedAt DATETIME DEFAULT GETDATE()</w:t>
+        <w:t xml:space="preserve">    UserID INT </w:t>
+      </w:r>
+      <w:proofErr w:type="gramStart"/>
+      <w:r>
+        <w:t>IDENTITY(</w:t>
+      </w:r>
+      <w:proofErr w:type="gramEnd"/>
+      <w:r>
+        <w:t>1,1) PRIMARY KEY,</w:t>
+      </w:r>
+    </w:p>
+    <w:p>
+      <w:r>
+        <w:t xml:space="preserve">    FullName </w:t>
+      </w:r>
+      <w:proofErr w:type="gramStart"/>
+      <w:r>
+        <w:t>NVARCHAR(</w:t>
+      </w:r>
+      <w:proofErr w:type="gramEnd"/>
+      <w:r>
+        <w:t>255) NOT NULL,</w:t>
+      </w:r>
+    </w:p>
+    <w:p>
+      <w:r>
+        <w:t xml:space="preserve">    Email </w:t>
+      </w:r>
+      <w:proofErr w:type="gramStart"/>
+      <w:r>
+        <w:t>VARCHAR(</w:t>
+      </w:r>
+      <w:proofErr w:type="gramEnd"/>
+      <w:r>
+        <w:t>255) UNIQUE NOT NULL,</w:t>
+      </w:r>
+    </w:p>
+    <w:p>
+      <w:r>
+        <w:t xml:space="preserve">    PasswordHash </w:t>
+      </w:r>
+      <w:proofErr w:type="gramStart"/>
+      <w:r>
+        <w:t>VARCHAR(</w:t>
+      </w:r>
+      <w:proofErr w:type="gramEnd"/>
+      <w:r>
+        <w:t>255) NOT NULL,</w:t>
+      </w:r>
+    </w:p>
+    <w:p>
+      <w:r>
+        <w:t xml:space="preserve">    </w:t>
+      </w:r>
+      <w:proofErr w:type="gramStart"/>
+      <w:r>
+        <w:t>PhoneNumber</w:t>
+      </w:r>
+      <w:proofErr w:type="gramEnd"/>
+      <w:r>
+        <w:t xml:space="preserve"> </w:t>
+      </w:r>
+      <w:proofErr w:type="gramStart"/>
+      <w:r>
+        <w:t>VARCHAR(</w:t>
+      </w:r>
+      <w:proofErr w:type="gramEnd"/>
+      <w:r>
+        <w:t>20),</w:t>
+      </w:r>
+    </w:p>
+    <w:p>
+      <w:r>
+        <w:t xml:space="preserve">    Address </w:t>
+      </w:r>
+      <w:proofErr w:type="gramStart"/>
+      <w:r>
+        <w:t>NVARCHAR(</w:t>
+      </w:r>
+      <w:proofErr w:type="gramEnd"/>
+      <w:r>
+        <w:t>255),</w:t>
+      </w:r>
+    </w:p>
+    <w:p>
+      <w:r>
+        <w:t xml:space="preserve">    Role </w:t>
+      </w:r>
+      <w:proofErr w:type="gramStart"/>
+      <w:r>
+        <w:t>VARCHAR(</w:t>
+      </w:r>
+      <w:proofErr w:type="gramEnd"/>
+      <w:r>
+        <w:t>20) CHECK (Role IN ('Customer', 'Admin', 'Staff')) NOT NULL,</w:t>
+      </w:r>
+    </w:p>
+    <w:p>
+      <w:r>
+        <w:t xml:space="preserve">    CreatedAt DATETIME DEFAULT </w:t>
+      </w:r>
+      <w:proofErr w:type="gramStart"/>
+      <w:r>
+        <w:t>GETDATE(</w:t>
+      </w:r>
+      <w:proofErr w:type="gramEnd"/>
+      <w:r>
+        <w:t>),</w:t>
+      </w:r>
+    </w:p>
+    <w:p>
+      <w:r>
+        <w:t xml:space="preserve">    UpdatedAt DATETIME DEFAULT </w:t>
+      </w:r>
+      <w:proofErr w:type="gramStart"/>
+      <w:r>
+        <w:t>GETDATE(</w:t>
+      </w:r>
+      <w:proofErr w:type="gramEnd"/>
+      <w:r>
+        <w:t>)</w:t>
       </w:r>
     </w:p>
     <w:p>
@@ -110,12 +200,28 @@
     </w:p>
     <w:p>
       <w:r>
-        <w:t xml:space="preserve">    CategoryID INT IDENTITY(1,1) PRIMARY KEY,</w:t>
-      </w:r>
-    </w:p>
-    <w:p>
-      <w:r>
-        <w:t xml:space="preserve">    CategoryName NVARCHAR(255) UNIQUE NOT NULL,</w:t>
+        <w:t xml:space="preserve">    CategoryID INT </w:t>
+      </w:r>
+      <w:proofErr w:type="gramStart"/>
+      <w:r>
+        <w:t>IDENTITY(</w:t>
+      </w:r>
+      <w:proofErr w:type="gramEnd"/>
+      <w:r>
+        <w:t>1,1) PRIMARY KEY,</w:t>
+      </w:r>
+    </w:p>
+    <w:p>
+      <w:r>
+        <w:t xml:space="preserve">    CategoryName </w:t>
+      </w:r>
+      <w:proofErr w:type="gramStart"/>
+      <w:r>
+        <w:t>NVARCHAR(</w:t>
+      </w:r>
+      <w:proofErr w:type="gramEnd"/>
+      <w:r>
+        <w:t>255) UNIQUE NOT NULL,</w:t>
       </w:r>
     </w:p>
     <w:p>
@@ -126,7 +232,15 @@
     </w:p>
     <w:p>
       <w:r>
-        <w:t xml:space="preserve">    FOREIGN KEY (ParentCategoryID) REFERENCES Categories(CategoryID) ON DELETE CASCADE</w:t>
+        <w:t xml:space="preserve">    FOREIGN KEY (ParentCategoryID) REFERENCES </w:t>
+      </w:r>
+      <w:proofErr w:type="gramStart"/>
+      <w:r>
+        <w:t>Categories(</w:t>
+      </w:r>
+      <w:proofErr w:type="gramEnd"/>
+      <w:r>
+        <w:t>CategoryID) ON DELETE CASCADE</w:t>
       </w:r>
     </w:p>
     <w:p>
@@ -147,12 +261,28 @@
     </w:p>
     <w:p>
       <w:r>
-        <w:t xml:space="preserve">    AuthorID INT IDENTITY(1,1) PRIMARY KEY,</w:t>
-      </w:r>
-    </w:p>
-    <w:p>
-      <w:r>
-        <w:t xml:space="preserve">    AuthorName NVARCHAR(255) NOT NULL,</w:t>
+        <w:t xml:space="preserve">    AuthorID INT </w:t>
+      </w:r>
+      <w:proofErr w:type="gramStart"/>
+      <w:r>
+        <w:t>IDENTITY(</w:t>
+      </w:r>
+      <w:proofErr w:type="gramEnd"/>
+      <w:r>
+        <w:t>1,1) PRIMARY KEY,</w:t>
+      </w:r>
+    </w:p>
+    <w:p>
+      <w:r>
+        <w:t xml:space="preserve">    AuthorName </w:t>
+      </w:r>
+      <w:proofErr w:type="gramStart"/>
+      <w:r>
+        <w:t>NVARCHAR(</w:t>
+      </w:r>
+      <w:proofErr w:type="gramEnd"/>
+      <w:r>
+        <w:t>255) NOT NULL,</w:t>
       </w:r>
     </w:p>
     <w:p>
@@ -178,17 +308,41 @@
     </w:p>
     <w:p>
       <w:r>
-        <w:t xml:space="preserve">    PublisherID INT IDENTITY(1,1) PRIMARY KEY,</w:t>
-      </w:r>
-    </w:p>
-    <w:p>
-      <w:r>
-        <w:t xml:space="preserve">    PublisherName NVARCHAR(255) UNIQUE NOT NULL,</w:t>
-      </w:r>
-    </w:p>
-    <w:p>
-      <w:r>
-        <w:t xml:space="preserve">    Address NVARCHAR(255)</w:t>
+        <w:t xml:space="preserve">    PublisherID INT </w:t>
+      </w:r>
+      <w:proofErr w:type="gramStart"/>
+      <w:r>
+        <w:t>IDENTITY(</w:t>
+      </w:r>
+      <w:proofErr w:type="gramEnd"/>
+      <w:r>
+        <w:t>1,1) PRIMARY KEY,</w:t>
+      </w:r>
+    </w:p>
+    <w:p>
+      <w:r>
+        <w:t xml:space="preserve">    PublisherName </w:t>
+      </w:r>
+      <w:proofErr w:type="gramStart"/>
+      <w:r>
+        <w:t>NVARCHAR(</w:t>
+      </w:r>
+      <w:proofErr w:type="gramEnd"/>
+      <w:r>
+        <w:t>255) UNIQUE NOT NULL,</w:t>
+      </w:r>
+    </w:p>
+    <w:p>
+      <w:r>
+        <w:t xml:space="preserve">    Address </w:t>
+      </w:r>
+      <w:proofErr w:type="gramStart"/>
+      <w:r>
+        <w:t>NVARCHAR(</w:t>
+      </w:r>
+      <w:proofErr w:type="gramEnd"/>
+      <w:r>
+        <w:t>255)</w:t>
       </w:r>
     </w:p>
     <w:p>
@@ -209,12 +363,28 @@
     </w:p>
     <w:p>
       <w:r>
-        <w:t xml:space="preserve">    BookID INT IDENTITY(1,1) PRIMARY KEY,</w:t>
-      </w:r>
-    </w:p>
-    <w:p>
-      <w:r>
-        <w:t xml:space="preserve">    Title NVARCHAR(255) NOT NULL,</w:t>
+        <w:t xml:space="preserve">    BookID INT </w:t>
+      </w:r>
+      <w:proofErr w:type="gramStart"/>
+      <w:r>
+        <w:t>IDENTITY(</w:t>
+      </w:r>
+      <w:proofErr w:type="gramEnd"/>
+      <w:r>
+        <w:t>1,1) PRIMARY KEY,</w:t>
+      </w:r>
+    </w:p>
+    <w:p>
+      <w:r>
+        <w:t xml:space="preserve">    Title </w:t>
+      </w:r>
+      <w:proofErr w:type="gramStart"/>
+      <w:r>
+        <w:t>NVARCHAR(</w:t>
+      </w:r>
+      <w:proofErr w:type="gramEnd"/>
+      <w:r>
+        <w:t>255) NOT NULL,</w:t>
       </w:r>
     </w:p>
     <w:p>
@@ -235,17 +405,33 @@
     <w:p>
       <w:r>
         <w:lastRenderedPageBreak/>
-        <w:t xml:space="preserve">    Price DECIMAL(10,2) NOT NULL,</w:t>
-      </w:r>
-    </w:p>
-    <w:p>
-      <w:r>
-        <w:t xml:space="preserve">    StockQuantity INT DEFAULT 0, -- Quản lý tồn kho trực tiếp trong bảng Books</w:t>
-      </w:r>
-    </w:p>
-    <w:p>
-      <w:r>
-        <w:t xml:space="preserve">    ISBN VARCHAR(20) UNIQUE NOT NULL,</w:t>
+        <w:t xml:space="preserve">    Price </w:t>
+      </w:r>
+      <w:proofErr w:type="gramStart"/>
+      <w:r>
+        <w:t>DECIMAL(</w:t>
+      </w:r>
+      <w:proofErr w:type="gramEnd"/>
+      <w:r>
+        <w:t>10,2) NOT NULL,</w:t>
+      </w:r>
+    </w:p>
+    <w:p>
+      <w:r>
+        <w:t xml:space="preserve">    StockQuantity INT DEFAULT 0,</w:t>
+      </w:r>
+    </w:p>
+    <w:p>
+      <w:r>
+        <w:t xml:space="preserve">    ISBN </w:t>
+      </w:r>
+      <w:proofErr w:type="gramStart"/>
+      <w:r>
+        <w:t>VARCHAR(</w:t>
+      </w:r>
+      <w:proofErr w:type="gramEnd"/>
+      <w:r>
+        <w:t>20) UNIQUE NOT NULL,</w:t>
       </w:r>
     </w:p>
     <w:p>
@@ -260,32 +446,80 @@
     </w:p>
     <w:p>
       <w:r>
-        <w:t xml:space="preserve">    CoverImage VARCHAR(255),</w:t>
-      </w:r>
-    </w:p>
-    <w:p>
-      <w:r>
-        <w:t xml:space="preserve">    CreatedAt DATETIME DEFAULT GETDATE(),</w:t>
-      </w:r>
-    </w:p>
-    <w:p>
-      <w:r>
-        <w:t xml:space="preserve">    UpdatedAt DATETIME DEFAULT GETDATE(),</w:t>
-      </w:r>
-    </w:p>
-    <w:p>
-      <w:r>
-        <w:t xml:space="preserve">    FOREIGN KEY (AuthorID) REFERENCES Authors(AuthorID) ON DELETE CASCADE,</w:t>
-      </w:r>
-    </w:p>
-    <w:p>
-      <w:r>
-        <w:t xml:space="preserve">    FOREIGN KEY (PublisherID) REFERENCES Publishers(PublisherID) ON DELETE CASCADE,</w:t>
-      </w:r>
-    </w:p>
-    <w:p>
-      <w:r>
-        <w:t xml:space="preserve">    FOREIGN KEY (CategoryID) REFERENCES Categories(CategoryID) ON DELETE CASCADE</w:t>
+        <w:t xml:space="preserve">    CoverImage </w:t>
+      </w:r>
+      <w:proofErr w:type="gramStart"/>
+      <w:r>
+        <w:t>VARCHAR(</w:t>
+      </w:r>
+      <w:proofErr w:type="gramEnd"/>
+      <w:r>
+        <w:t>255),</w:t>
+      </w:r>
+    </w:p>
+    <w:p>
+      <w:r>
+        <w:t xml:space="preserve">    CreatedAt DATETIME DEFAULT </w:t>
+      </w:r>
+      <w:proofErr w:type="gramStart"/>
+      <w:r>
+        <w:t>GETDATE(</w:t>
+      </w:r>
+      <w:proofErr w:type="gramEnd"/>
+      <w:r>
+        <w:t>),</w:t>
+      </w:r>
+    </w:p>
+    <w:p>
+      <w:r>
+        <w:t xml:space="preserve">    UpdatedAt DATETIME DEFAULT </w:t>
+      </w:r>
+      <w:proofErr w:type="gramStart"/>
+      <w:r>
+        <w:t>GETDATE(</w:t>
+      </w:r>
+      <w:proofErr w:type="gramEnd"/>
+      <w:r>
+        <w:t>),</w:t>
+      </w:r>
+    </w:p>
+    <w:p>
+      <w:r>
+        <w:t xml:space="preserve">    FOREIGN KEY (AuthorID) REFERENCES </w:t>
+      </w:r>
+      <w:proofErr w:type="gramStart"/>
+      <w:r>
+        <w:t>Authors(</w:t>
+      </w:r>
+      <w:proofErr w:type="gramEnd"/>
+      <w:r>
+        <w:t>AuthorID) ON DELETE CASCADE,</w:t>
+      </w:r>
+    </w:p>
+    <w:p>
+      <w:r>
+        <w:t xml:space="preserve">    FOREIGN KEY (PublisherID) REFERENCES </w:t>
+      </w:r>
+      <w:proofErr w:type="gramStart"/>
+      <w:r>
+        <w:t>Publishers(</w:t>
+      </w:r>
+      <w:proofErr w:type="gramEnd"/>
+      <w:r>
+        <w:t>PublisherID) ON DELETE CASCADE,</w:t>
+      </w:r>
+    </w:p>
+    <w:p>
+      <w:r>
+        <w:t xml:space="preserve">    FOREIGN KEY (CategoryID) REFERENCES </w:t>
+      </w:r>
+      <w:proofErr w:type="gramStart"/>
+      <w:r>
+        <w:t>Categories(</w:t>
+      </w:r>
+      <w:proofErr w:type="gramEnd"/>
+      <w:r>
+        <w:t>CategoryID) ON DELETE CASCADE</w:t>
       </w:r>
     </w:p>
     <w:p>
@@ -296,7 +530,7 @@
     <w:p/>
     <w:p>
       <w:r>
-        <w:t>-- Bảng Giỏ hàng (Cart)</w:t>
+        <w:t>-- Bảng Giỏ hàng</w:t>
       </w:r>
     </w:p>
     <w:p>
@@ -306,7 +540,15 @@
     </w:p>
     <w:p>
       <w:r>
-        <w:t xml:space="preserve">    CartID INT IDENTITY(1,1) PRIMARY KEY,</w:t>
+        <w:t xml:space="preserve">    CartID INT </w:t>
+      </w:r>
+      <w:proofErr w:type="gramStart"/>
+      <w:r>
+        <w:t>IDENTITY(</w:t>
+      </w:r>
+      <w:proofErr w:type="gramEnd"/>
+      <w:r>
+        <w:t>1,1) PRIMARY KEY,</w:t>
       </w:r>
     </w:p>
     <w:p>
@@ -326,17 +568,41 @@
     </w:p>
     <w:p>
       <w:r>
-        <w:t xml:space="preserve">    CreatedAt DATETIME DEFAULT GETDATE(),</w:t>
-      </w:r>
-    </w:p>
-    <w:p>
-      <w:r>
-        <w:t xml:space="preserve">    FOREIGN KEY (UserID) REFERENCES Users(UserID) ON DELETE CASCADE,</w:t>
-      </w:r>
-    </w:p>
-    <w:p>
-      <w:r>
-        <w:t xml:space="preserve">    FOREIGN KEY (BookID) REFERENCES Books(BookID) ON DELETE CASCADE</w:t>
+        <w:t xml:space="preserve">    CreatedAt DATETIME DEFAULT </w:t>
+      </w:r>
+      <w:proofErr w:type="gramStart"/>
+      <w:r>
+        <w:t>GETDATE(</w:t>
+      </w:r>
+      <w:proofErr w:type="gramEnd"/>
+      <w:r>
+        <w:t>),</w:t>
+      </w:r>
+    </w:p>
+    <w:p>
+      <w:r>
+        <w:t xml:space="preserve">    FOREIGN KEY (UserID) REFERENCES </w:t>
+      </w:r>
+      <w:proofErr w:type="gramStart"/>
+      <w:r>
+        <w:t>Users(</w:t>
+      </w:r>
+      <w:proofErr w:type="gramEnd"/>
+      <w:r>
+        <w:t>UserID) ON DELETE CASCADE,</w:t>
+      </w:r>
+    </w:p>
+    <w:p>
+      <w:r>
+        <w:t xml:space="preserve">    FOREIGN KEY (BookID) REFERENCES </w:t>
+      </w:r>
+      <w:proofErr w:type="gramStart"/>
+      <w:r>
+        <w:t>Books(</w:t>
+      </w:r>
+      <w:proofErr w:type="gramEnd"/>
+      <w:r>
+        <w:t>BookID) ON DELETE CASCADE</w:t>
       </w:r>
     </w:p>
     <w:p>
@@ -358,7 +624,15 @@
     </w:p>
     <w:p>
       <w:r>
-        <w:t xml:space="preserve">    OrderID INT IDENTITY(1,1) PRIMARY KEY,</w:t>
+        <w:t xml:space="preserve">    OrderID INT </w:t>
+      </w:r>
+      <w:proofErr w:type="gramStart"/>
+      <w:r>
+        <w:t>IDENTITY(</w:t>
+      </w:r>
+      <w:proofErr w:type="gramEnd"/>
+      <w:r>
+        <w:t>1,1) PRIMARY KEY,</w:t>
       </w:r>
     </w:p>
     <w:p>
@@ -368,27 +642,93 @@
     </w:p>
     <w:p>
       <w:r>
-        <w:t xml:space="preserve">    OrderDate DATETIME DEFAULT GETDATE(),</w:t>
-      </w:r>
-    </w:p>
-    <w:p>
-      <w:r>
-        <w:t xml:space="preserve">    TotalPrice DECIMAL(10,2) NOT NULL,</w:t>
-      </w:r>
-    </w:p>
-    <w:p>
-      <w:r>
-        <w:t xml:space="preserve">    Status VARCHAR(20) CHECK (Status IN ('Pending', 'Shipped', 'Delivered', 'Canceled')) NOT NULL,</w:t>
-      </w:r>
-    </w:p>
-    <w:p>
-      <w:r>
-        <w:t xml:space="preserve">    UpdatedAt DATETIME DEFAULT GETDATE(),</w:t>
-      </w:r>
-    </w:p>
-    <w:p>
-      <w:r>
-        <w:t xml:space="preserve">    FOREIGN KEY (UserID) REFERENCES Users(UserID) ON DELETE CASCADE</w:t>
+        <w:t xml:space="preserve">    DiscountID INT NULL,</w:t>
+      </w:r>
+    </w:p>
+    <w:p>
+      <w:r>
+        <w:t xml:space="preserve">    OrderDate DATETIME DEFAULT </w:t>
+      </w:r>
+      <w:proofErr w:type="gramStart"/>
+      <w:r>
+        <w:t>GETDATE(</w:t>
+      </w:r>
+      <w:proofErr w:type="gramEnd"/>
+      <w:r>
+        <w:t>),</w:t>
+      </w:r>
+    </w:p>
+    <w:p>
+      <w:r>
+        <w:t xml:space="preserve">    </w:t>
+      </w:r>
+      <w:proofErr w:type="gramStart"/>
+      <w:r>
+        <w:t>TotalPrice</w:t>
+      </w:r>
+      <w:proofErr w:type="gramEnd"/>
+      <w:r>
+        <w:t xml:space="preserve"> </w:t>
+      </w:r>
+      <w:proofErr w:type="gramStart"/>
+      <w:r>
+        <w:t>DECIMAL(</w:t>
+      </w:r>
+      <w:proofErr w:type="gramEnd"/>
+      <w:r>
+        <w:t>10,2) NOT NULL,</w:t>
+      </w:r>
+    </w:p>
+    <w:p>
+      <w:r>
+        <w:t xml:space="preserve">    Status </w:t>
+      </w:r>
+      <w:proofErr w:type="gramStart"/>
+      <w:r>
+        <w:t>VARCHAR(</w:t>
+      </w:r>
+      <w:proofErr w:type="gramEnd"/>
+      <w:r>
+        <w:t>20) CHECK (Status IN ('Pending', 'Shipped', 'Delivered', 'Canceled')) NOT NULL,</w:t>
+      </w:r>
+    </w:p>
+    <w:p>
+      <w:r>
+        <w:t xml:space="preserve">    UpdatedAt DATETIME DEFAULT </w:t>
+      </w:r>
+      <w:proofErr w:type="gramStart"/>
+      <w:r>
+        <w:t>GETDATE(</w:t>
+      </w:r>
+      <w:proofErr w:type="gramEnd"/>
+      <w:r>
+        <w:t>),</w:t>
+      </w:r>
+    </w:p>
+    <w:p>
+      <w:r>
+        <w:t xml:space="preserve">    FOREIGN KEY (UserID) REFERENCES </w:t>
+      </w:r>
+      <w:proofErr w:type="gramStart"/>
+      <w:r>
+        <w:t>Users(</w:t>
+      </w:r>
+      <w:proofErr w:type="gramEnd"/>
+      <w:r>
+        <w:t>UserID) ON DELETE CASCADE,</w:t>
+      </w:r>
+    </w:p>
+    <w:p>
+      <w:r>
+        <w:t xml:space="preserve">    FOREIGN KEY (DiscountID) REFERENCES </w:t>
+      </w:r>
+      <w:proofErr w:type="gramStart"/>
+      <w:r>
+        <w:t>Discounts(</w:t>
+      </w:r>
+      <w:proofErr w:type="gramEnd"/>
+      <w:r>
+        <w:t>DiscountID) ON DELETE SET NULL</w:t>
       </w:r>
     </w:p>
     <w:p>
@@ -409,7 +749,15 @@
     </w:p>
     <w:p>
       <w:r>
-        <w:t xml:space="preserve">    OrderDetailID INT IDENTITY(1,1) PRIMARY KEY,</w:t>
+        <w:t xml:space="preserve">    OrderDetailID INT </w:t>
+      </w:r>
+      <w:proofErr w:type="gramStart"/>
+      <w:r>
+        <w:t>IDENTITY(</w:t>
+      </w:r>
+      <w:proofErr w:type="gramEnd"/>
+      <w:r>
+        <w:t>1,1) PRIMARY KEY,</w:t>
       </w:r>
     </w:p>
     <w:p>
@@ -429,17 +777,41 @@
     </w:p>
     <w:p>
       <w:r>
-        <w:t xml:space="preserve">    UnitPrice DECIMAL(10,2) NOT NULL,</w:t>
-      </w:r>
-    </w:p>
-    <w:p>
-      <w:r>
-        <w:t xml:space="preserve">    FOREIGN KEY (OrderID) REFERENCES Orders(OrderID) ON DELETE CASCADE,</w:t>
-      </w:r>
-    </w:p>
-    <w:p>
-      <w:r>
-        <w:t xml:space="preserve">    FOREIGN KEY (BookID) REFERENCES Books(BookID) ON DELETE CASCADE</w:t>
+        <w:t xml:space="preserve">    UnitPrice </w:t>
+      </w:r>
+      <w:proofErr w:type="gramStart"/>
+      <w:r>
+        <w:t>DECIMAL(</w:t>
+      </w:r>
+      <w:proofErr w:type="gramEnd"/>
+      <w:r>
+        <w:t>10,2) NOT NULL,</w:t>
+      </w:r>
+    </w:p>
+    <w:p>
+      <w:r>
+        <w:t xml:space="preserve">    FOREIGN KEY (OrderID) REFERENCES </w:t>
+      </w:r>
+      <w:proofErr w:type="gramStart"/>
+      <w:r>
+        <w:t>Orders(</w:t>
+      </w:r>
+      <w:proofErr w:type="gramEnd"/>
+      <w:r>
+        <w:t>OrderID) ON DELETE CASCADE,</w:t>
+      </w:r>
+    </w:p>
+    <w:p>
+      <w:r>
+        <w:t xml:space="preserve">    FOREIGN KEY (BookID) REFERENCES </w:t>
+      </w:r>
+      <w:proofErr w:type="gramStart"/>
+      <w:r>
+        <w:t>Books(</w:t>
+      </w:r>
+      <w:proofErr w:type="gramEnd"/>
+      <w:r>
+        <w:t>BookID) ON DELETE CASCADE</w:t>
       </w:r>
     </w:p>
     <w:p>
@@ -460,7 +832,16 @@
     </w:p>
     <w:p>
       <w:r>
-        <w:t xml:space="preserve">    PaymentID INT IDENTITY(1,1) PRIMARY KEY,</w:t>
+        <w:lastRenderedPageBreak/>
+        <w:t xml:space="preserve">    PaymentID INT </w:t>
+      </w:r>
+      <w:proofErr w:type="gramStart"/>
+      <w:r>
+        <w:t>IDENTITY(</w:t>
+      </w:r>
+      <w:proofErr w:type="gramEnd"/>
+      <w:r>
+        <w:t>1,1) PRIMARY KEY,</w:t>
       </w:r>
     </w:p>
     <w:p>
@@ -470,23 +851,213 @@
     </w:p>
     <w:p>
       <w:r>
+        <w:t xml:space="preserve">    PaymentMethod </w:t>
+      </w:r>
+      <w:proofErr w:type="gramStart"/>
+      <w:r>
+        <w:t>VARCHAR(</w:t>
+      </w:r>
+      <w:proofErr w:type="gramEnd"/>
+      <w:r>
+        <w:t>50) CHECK (PaymentMethod IN ('Credit Card', 'PayPal', 'Cash On Delivery')) NOT NULL,</w:t>
+      </w:r>
+    </w:p>
+    <w:p>
+      <w:r>
+        <w:t xml:space="preserve">    PaymentStatus </w:t>
+      </w:r>
+      <w:proofErr w:type="gramStart"/>
+      <w:r>
+        <w:t>VARCHAR(</w:t>
+      </w:r>
+      <w:proofErr w:type="gramEnd"/>
+      <w:r>
+        <w:t>20) CHECK (PaymentStatus IN ('Paid', 'Unpaid')) NOT NULL,</w:t>
+      </w:r>
+    </w:p>
+    <w:p>
+      <w:r>
+        <w:t xml:space="preserve">    TransactionID </w:t>
+      </w:r>
+      <w:proofErr w:type="gramStart"/>
+      <w:r>
+        <w:t>VARCHAR(</w:t>
+      </w:r>
+      <w:proofErr w:type="gramEnd"/>
+      <w:r>
+        <w:t>100) UNIQUE,</w:t>
+      </w:r>
+    </w:p>
+    <w:p>
+      <w:r>
+        <w:t xml:space="preserve">    FOREIGN KEY (OrderID) REFERENCES </w:t>
+      </w:r>
+      <w:proofErr w:type="gramStart"/>
+      <w:r>
+        <w:t>Orders(</w:t>
+      </w:r>
+      <w:proofErr w:type="gramEnd"/>
+      <w:r>
+        <w:t>OrderID) ON DELETE CASCADE</w:t>
+      </w:r>
+    </w:p>
+    <w:p>
+      <w:r>
+        <w:t>);</w:t>
+      </w:r>
+    </w:p>
+    <w:p/>
+    <w:p>
+      <w:r>
+        <w:t>-- Bảng Đánh giá sách</w:t>
+      </w:r>
+    </w:p>
+    <w:p>
+      <w:r>
+        <w:t>CREATE TABLE Reviews (</w:t>
+      </w:r>
+    </w:p>
+    <w:p>
+      <w:r>
+        <w:t xml:space="preserve">    ReviewID INT </w:t>
+      </w:r>
+      <w:proofErr w:type="gramStart"/>
+      <w:r>
+        <w:t>IDENTITY(</w:t>
+      </w:r>
+      <w:proofErr w:type="gramEnd"/>
+      <w:r>
+        <w:t>1,1) PRIMARY KEY,</w:t>
+      </w:r>
+    </w:p>
+    <w:p>
+      <w:r>
+        <w:t xml:space="preserve">    UserID INT NOT NULL,</w:t>
+      </w:r>
+    </w:p>
+    <w:p>
+      <w:r>
+        <w:t xml:space="preserve">    BookID INT NOT NULL,</w:t>
+      </w:r>
+    </w:p>
+    <w:p>
+      <w:r>
+        <w:t xml:space="preserve">    Rating INT CHECK (Rating BETWEEN 1 AND 5) NOT NULL,</w:t>
+      </w:r>
+    </w:p>
+    <w:p>
+      <w:r>
+        <w:t xml:space="preserve">    Comment TEXT,</w:t>
+      </w:r>
+    </w:p>
+    <w:p>
+      <w:r>
+        <w:t xml:space="preserve">    CreatedAt DATETIME DEFAULT </w:t>
+      </w:r>
+      <w:proofErr w:type="gramStart"/>
+      <w:r>
+        <w:t>GETDATE(</w:t>
+      </w:r>
+      <w:proofErr w:type="gramEnd"/>
+      <w:r>
+        <w:t>),</w:t>
+      </w:r>
+    </w:p>
+    <w:p>
+      <w:r>
+        <w:t xml:space="preserve">    FOREIGN KEY (UserID) REFERENCES </w:t>
+      </w:r>
+      <w:proofErr w:type="gramStart"/>
+      <w:r>
+        <w:t>Users(</w:t>
+      </w:r>
+      <w:proofErr w:type="gramEnd"/>
+      <w:r>
+        <w:t>UserID) ON DELETE CASCADE,</w:t>
+      </w:r>
+    </w:p>
+    <w:p>
+      <w:r>
+        <w:t xml:space="preserve">    FOREIGN KEY (BookID) REFERENCES </w:t>
+      </w:r>
+      <w:proofErr w:type="gramStart"/>
+      <w:r>
+        <w:t>Books(</w:t>
+      </w:r>
+      <w:proofErr w:type="gramEnd"/>
+      <w:r>
+        <w:t>BookID) ON DELETE CASCADE</w:t>
+      </w:r>
+    </w:p>
+    <w:p>
+      <w:r>
+        <w:t>);</w:t>
+      </w:r>
+    </w:p>
+    <w:p/>
+    <w:p>
+      <w:r>
+        <w:t>-- Bảng Mã giảm giá</w:t>
+      </w:r>
+    </w:p>
+    <w:p>
+      <w:r>
+        <w:t>CREATE TABLE Discounts (</w:t>
+      </w:r>
+    </w:p>
+    <w:p>
+      <w:r>
+        <w:t xml:space="preserve">    DiscountID INT </w:t>
+      </w:r>
+      <w:proofErr w:type="gramStart"/>
+      <w:r>
+        <w:t>IDENTITY(</w:t>
+      </w:r>
+      <w:proofErr w:type="gramEnd"/>
+      <w:r>
+        <w:t>1,1) PRIMARY KEY,</w:t>
+      </w:r>
+    </w:p>
+    <w:p>
+      <w:r>
+        <w:t xml:space="preserve">    Code </w:t>
+      </w:r>
+      <w:proofErr w:type="gramStart"/>
+      <w:r>
+        <w:t>VARCHAR(</w:t>
+      </w:r>
+      <w:proofErr w:type="gramEnd"/>
+      <w:r>
+        <w:t>50) UNIQUE NOT NULL,</w:t>
+      </w:r>
+    </w:p>
+    <w:p>
+      <w:r>
+        <w:t xml:space="preserve">    DiscountAmount </w:t>
+      </w:r>
+      <w:proofErr w:type="gramStart"/>
+      <w:r>
+        <w:t>DECIMAL(</w:t>
+      </w:r>
+      <w:proofErr w:type="gramEnd"/>
+      <w:r>
+        <w:t>10,2) NOT NULL,</w:t>
+      </w:r>
+    </w:p>
+    <w:p>
+      <w:r>
         <w:lastRenderedPageBreak/>
-        <w:t xml:space="preserve">    PaymentMethod VARCHAR(50) CHECK (PaymentMethod IN ('Credit Card', 'PayPal', 'Cash On Delivery')) NOT NULL,</w:t>
-      </w:r>
-    </w:p>
-    <w:p>
-      <w:r>
-        <w:t xml:space="preserve">    PaymentStatus VARCHAR(20) CHECK (PaymentStatus IN ('Paid', 'Unpaid')) NOT NULL,</w:t>
-      </w:r>
-    </w:p>
-    <w:p>
-      <w:r>
-        <w:t xml:space="preserve">    TransactionID VARCHAR(100) UNIQUE,</w:t>
-      </w:r>
-    </w:p>
-    <w:p>
-      <w:r>
-        <w:t xml:space="preserve">    FOREIGN KEY (OrderID) REFERENCES Orders(OrderID) ON DELETE CASCADE</w:t>
+        <w:t xml:space="preserve">    StartDate DATETIME NOT NULL,</w:t>
+      </w:r>
+    </w:p>
+    <w:p>
+      <w:r>
+        <w:t xml:space="preserve">    EndDate DATETIME NOT NULL,</w:t>
+      </w:r>
+    </w:p>
+    <w:p>
+      <w:r>
+        <w:t xml:space="preserve">    UsageLimit INT DEFAULT 1</w:t>
       </w:r>
     </w:p>
     <w:p>
@@ -497,17 +1068,25 @@
     <w:p/>
     <w:p>
       <w:r>
-        <w:t>-- Bảng Đánh giá sách</w:t>
-      </w:r>
-    </w:p>
-    <w:p>
-      <w:r>
-        <w:t>CREATE TABLE Reviews (</w:t>
-      </w:r>
-    </w:p>
-    <w:p>
-      <w:r>
-        <w:t xml:space="preserve">    ReviewID INT IDENTITY(1,1) PRIMARY KEY,</w:t>
+        <w:t>-- Bảng Lịch sử giao dịch</w:t>
+      </w:r>
+    </w:p>
+    <w:p>
+      <w:r>
+        <w:t>CREATE TABLE Transactions (</w:t>
+      </w:r>
+    </w:p>
+    <w:p>
+      <w:r>
+        <w:t xml:space="preserve">    TransactionID INT </w:t>
+      </w:r>
+      <w:proofErr w:type="gramStart"/>
+      <w:r>
+        <w:t>IDENTITY(</w:t>
+      </w:r>
+      <w:proofErr w:type="gramEnd"/>
+      <w:r>
+        <w:t>1,1) PRIMARY KEY,</w:t>
       </w:r>
     </w:p>
     <w:p>
@@ -517,109 +1096,6 @@
     </w:p>
     <w:p>
       <w:r>
-        <w:t xml:space="preserve">    BookID INT NOT NULL,</w:t>
-      </w:r>
-    </w:p>
-    <w:p>
-      <w:r>
-        <w:t xml:space="preserve">    Rating INT CHECK (Rating BETWEEN 1 AND 5) NOT NULL,</w:t>
-      </w:r>
-    </w:p>
-    <w:p>
-      <w:r>
-        <w:t xml:space="preserve">    Comment TEXT,</w:t>
-      </w:r>
-    </w:p>
-    <w:p>
-      <w:r>
-        <w:t xml:space="preserve">    CreatedAt DATETIME DEFAULT GETDATE(),</w:t>
-      </w:r>
-    </w:p>
-    <w:p>
-      <w:r>
-        <w:t xml:space="preserve">    FOREIGN KEY (UserID) REFERENCES Users(UserID) ON DELETE CASCADE,</w:t>
-      </w:r>
-    </w:p>
-    <w:p>
-      <w:r>
-        <w:t xml:space="preserve">    FOREIGN KEY (BookID) REFERENCES Books(BookID) ON DELETE CASCADE</w:t>
-      </w:r>
-    </w:p>
-    <w:p>
-      <w:r>
-        <w:t>);</w:t>
-      </w:r>
-    </w:p>
-    <w:p/>
-    <w:p>
-      <w:r>
-        <w:t>-- Bảng Mã giảm giá (Discounts)</w:t>
-      </w:r>
-    </w:p>
-    <w:p>
-      <w:r>
-        <w:t>CREATE TABLE Discounts (</w:t>
-      </w:r>
-    </w:p>
-    <w:p>
-      <w:r>
-        <w:t xml:space="preserve">    DiscountID INT IDENTITY(1,1) PRIMARY KEY,</w:t>
-      </w:r>
-    </w:p>
-    <w:p>
-      <w:r>
-        <w:t xml:space="preserve">    Code VARCHAR(50) UNIQUE NOT NULL,</w:t>
-      </w:r>
-    </w:p>
-    <w:p>
-      <w:r>
-        <w:t xml:space="preserve">    DiscountAmount DECIMAL(10,2) NOT NULL,</w:t>
-      </w:r>
-    </w:p>
-    <w:p>
-      <w:r>
-        <w:t xml:space="preserve">    StartDate DATETIME NOT NULL,</w:t>
-      </w:r>
-    </w:p>
-    <w:p>
-      <w:r>
-        <w:t xml:space="preserve">    EndDate DATETIME NOT NULL,</w:t>
-      </w:r>
-    </w:p>
-    <w:p>
-      <w:r>
-        <w:lastRenderedPageBreak/>
-        <w:t xml:space="preserve">    UsageLimit INT DEFAULT 1</w:t>
-      </w:r>
-    </w:p>
-    <w:p>
-      <w:r>
-        <w:t>);</w:t>
-      </w:r>
-    </w:p>
-    <w:p/>
-    <w:p>
-      <w:r>
-        <w:t>-- Bảng Lịch sử giao dịch</w:t>
-      </w:r>
-    </w:p>
-    <w:p>
-      <w:r>
-        <w:t>CREATE TABLE Transactions (</w:t>
-      </w:r>
-    </w:p>
-    <w:p>
-      <w:r>
-        <w:t xml:space="preserve">    TransactionID INT IDENTITY(1,1) PRIMARY KEY,</w:t>
-      </w:r>
-    </w:p>
-    <w:p>
-      <w:r>
-        <w:t xml:space="preserve">    UserID INT NOT NULL,</w:t>
-      </w:r>
-    </w:p>
-    <w:p>
-      <w:r>
         <w:t xml:space="preserve">    OrderID INT NOT NULL,</w:t>
       </w:r>
     </w:p>
@@ -630,27 +1106,67 @@
     </w:p>
     <w:p>
       <w:r>
-        <w:t xml:space="preserve">    Amount DECIMAL(10,2) NOT NULL,</w:t>
-      </w:r>
-    </w:p>
-    <w:p>
-      <w:r>
-        <w:t xml:space="preserve">    TransactionDate DATETIME DEFAULT GETDATE(),</w:t>
-      </w:r>
-    </w:p>
-    <w:p>
-      <w:r>
-        <w:t xml:space="preserve">    FOREIGN KEY (UserID) REFERENCES Users(UserID) ON DELETE CASCADE,</w:t>
-      </w:r>
-    </w:p>
-    <w:p>
-      <w:r>
-        <w:t xml:space="preserve">    FOREIGN KEY (OrderID) REFERENCES Orders(OrderID) ON DELETE CASCADE,</w:t>
-      </w:r>
-    </w:p>
-    <w:p>
-      <w:r>
-        <w:t xml:space="preserve">    FOREIGN KEY (PaymentID) REFERENCES Payments(PaymentID) ON DELETE CASCADE</w:t>
+        <w:t xml:space="preserve">    Amount </w:t>
+      </w:r>
+      <w:proofErr w:type="gramStart"/>
+      <w:r>
+        <w:t>DECIMAL(</w:t>
+      </w:r>
+      <w:proofErr w:type="gramEnd"/>
+      <w:r>
+        <w:t>10,2) NOT NULL,</w:t>
+      </w:r>
+    </w:p>
+    <w:p>
+      <w:r>
+        <w:t xml:space="preserve">    TransactionDate DATETIME DEFAULT </w:t>
+      </w:r>
+      <w:proofErr w:type="gramStart"/>
+      <w:r>
+        <w:t>GETDATE(</w:t>
+      </w:r>
+      <w:proofErr w:type="gramEnd"/>
+      <w:r>
+        <w:t>),</w:t>
+      </w:r>
+    </w:p>
+    <w:p>
+      <w:r>
+        <w:t xml:space="preserve">    FOREIGN KEY (UserID) REFERENCES </w:t>
+      </w:r>
+      <w:proofErr w:type="gramStart"/>
+      <w:r>
+        <w:t>Users(</w:t>
+      </w:r>
+      <w:proofErr w:type="gramEnd"/>
+      <w:r>
+        <w:t>UserID) ON DELETE CASCADE,</w:t>
+      </w:r>
+    </w:p>
+    <w:p>
+      <w:r>
+        <w:t xml:space="preserve">    FOREIGN KEY (OrderID) REFERENCES </w:t>
+      </w:r>
+      <w:proofErr w:type="gramStart"/>
+      <w:r>
+        <w:t>Orders(</w:t>
+      </w:r>
+      <w:proofErr w:type="gramEnd"/>
+      <w:r>
+        <w:t>OrderID) ON DELETE CASCADE,</w:t>
+      </w:r>
+    </w:p>
+    <w:p>
+      <w:r>
+        <w:t xml:space="preserve">    FOREIGN KEY (PaymentID) REFERENCES </w:t>
+      </w:r>
+      <w:proofErr w:type="gramStart"/>
+      <w:r>
+        <w:t>Payments(</w:t>
+      </w:r>
+      <w:proofErr w:type="gramEnd"/>
+      <w:r>
+        <w:t>PaymentID) ON DELETE CASCADE</w:t>
       </w:r>
     </w:p>
     <w:p>
@@ -1598,6 +2114,33 @@
       </w:r>
     </w:p>
     <w:p>
+      <w:pPr>
+        <w:numPr>
+          <w:ilvl w:val="1"/>
+          <w:numId w:val="8"/>
+        </w:numPr>
+      </w:pPr>
+      <w:r>
+        <w:t xml:space="preserve">Orders (N) </w:t>
+      </w:r>
+      <w:r>
+        <w:rPr>
+          <w:rFonts w:ascii="Cambria Math" w:hAnsi="Cambria Math" w:cs="Cambria Math"/>
+        </w:rPr>
+        <w:t>⬌</w:t>
+      </w:r>
+      <w:r>
+        <w:t xml:space="preserve"> (1) Discounts → </w:t>
+      </w:r>
+      <w:r>
+        <w:rPr>
+          <w:b/>
+          <w:bCs/>
+        </w:rPr>
+        <w:t>Mỗi đơn hàng có thể áp dụng một mã giảm giá.</w:t>
+      </w:r>
+    </w:p>
+    <w:p>
       <w:r>
         <w:pict w14:anchorId="3CA194ED">
           <v:rect id="_x0000_i1117" style="width:0;height:1.5pt" o:hralign="center" o:hrstd="t" o:hr="t" fillcolor="#a0a0a0" stroked="f"/>
@@ -2005,6 +2548,7 @@
           <w:b/>
           <w:bCs/>
         </w:rPr>
+        <w:lastRenderedPageBreak/>
         <w:t>Người dùng có thể đánh giá sách sau khi mua</w:t>
       </w:r>
       <w:r>
@@ -2023,7 +2567,6 @@
           <w:b/>
           <w:bCs/>
         </w:rPr>
-        <w:lastRenderedPageBreak/>
         <w:t>Mối quan hệ</w:t>
       </w:r>
       <w:r>
@@ -2137,13 +2680,23 @@
           <w:b/>
           <w:bCs/>
         </w:rPr>
-        <w:t>Không có quan hệ trực tiếp với Orders vì mã giảm giá có thể áp dụng theo nhiều điều kiện</w:t>
-      </w:r>
-      <w:r>
-        <w:t>.</w:t>
-      </w:r>
-    </w:p>
-    <w:p>
+        <w:t xml:space="preserve">Discounts (1) </w:t>
+      </w:r>
+      <w:r>
+        <w:rPr>
+          <w:rFonts w:ascii="Cambria Math" w:hAnsi="Cambria Math" w:cs="Cambria Math"/>
+          <w:b/>
+          <w:bCs/>
+        </w:rPr>
+        <w:t>⬌</w:t>
+      </w:r>
+      <w:r>
+        <w:rPr>
+          <w:b/>
+          <w:bCs/>
+        </w:rPr>
+        <w:t xml:space="preserve"> (N) Orders → Mỗi đơn hàng có thể áp dụng một mã giảm giá.</w:t>
+      </w:r>
       <w:r>
         <w:br w:type="page"/>
       </w:r>
@@ -2394,18 +2947,10 @@
       </w:pPr>
       <w:r>
         <w:rPr>
-          <w:rFonts w:ascii="Segoe UI Emoji" w:hAnsi="Segoe UI Emoji" w:cs="Segoe UI Emoji"/>
-          <w:b/>
-          <w:bCs/>
-        </w:rPr>
-        <w:t>🔹</w:t>
-      </w:r>
-      <w:r>
-        <w:rPr>
-          <w:b/>
-          <w:bCs/>
-        </w:rPr>
-        <w:t xml:space="preserve"> Quyền hạn của Khách hàng:</w:t>
+          <w:b/>
+          <w:bCs/>
+        </w:rPr>
+        <w:t>Quyền hạn của Khách hàng:</w:t>
       </w:r>
     </w:p>
     <w:p>
@@ -4132,13 +4677,6 @@
           <w:b/>
           <w:bCs/>
         </w:rPr>
-        <w:t xml:space="preserve">Trang </w:t>
-      </w:r>
-      <w:r>
-        <w:rPr>
-          <w:b/>
-          <w:bCs/>
-        </w:rPr>
         <w:t>8</w:t>
       </w:r>
       <w:r>
@@ -4146,7 +4684,14 @@
           <w:b/>
           <w:bCs/>
         </w:rPr>
-        <w:t>: Lịch Sử Đơn Hàng &amp; Giao Dịch (My Orders &amp; Transaction History)</w:t>
+        <w:t xml:space="preserve">. </w:t>
+      </w:r>
+      <w:r>
+        <w:rPr>
+          <w:b/>
+          <w:bCs/>
+        </w:rPr>
+        <w:t>Lịch Sử Đơn Hàng &amp; Giao Dịch (My Orders &amp; Transaction History)</w:t>
       </w:r>
     </w:p>
     <w:p>
@@ -4426,13 +4971,6 @@
           <w:b/>
           <w:bCs/>
         </w:rPr>
-        <w:t xml:space="preserve">Trang </w:t>
-      </w:r>
-      <w:r>
-        <w:rPr>
-          <w:b/>
-          <w:bCs/>
-        </w:rPr>
         <w:t>9</w:t>
       </w:r>
       <w:r>
@@ -4440,7 +4978,14 @@
           <w:b/>
           <w:bCs/>
         </w:rPr>
-        <w:t>: Chi Tiết Đơn Hàng (Order Detail Page)</w:t>
+        <w:t>.</w:t>
+      </w:r>
+      <w:r>
+        <w:rPr>
+          <w:b/>
+          <w:bCs/>
+        </w:rPr>
+        <w:t xml:space="preserve"> Chi Tiết Đơn Hàng (Order Detail Page)</w:t>
       </w:r>
     </w:p>
     <w:p>
@@ -5904,7 +6449,7 @@
           <w:bCs/>
         </w:rPr>
         <w:lastRenderedPageBreak/>
-        <w:t>9️</w:t>
+        <w:t>8</w:t>
       </w:r>
       <w:r>
         <w:rPr>
@@ -6042,7 +6587,7 @@
           <w:b/>
           <w:bCs/>
         </w:rPr>
-        <w:t>🔟</w:t>
+        <w:t>9.</w:t>
       </w:r>
       <w:r>
         <w:rPr>
@@ -6209,26 +6754,12 @@
     </w:p>
     <w:p>
       <w:pPr>
-        <w:rPr>
-          <w:b/>
-          <w:bCs/>
-        </w:rPr>
-      </w:pPr>
-      <w:r>
-        <w:rPr>
-          <w:b/>
-          <w:bCs/>
-        </w:rPr>
-        <w:t>8️</w:t>
-      </w:r>
-      <w:r>
-        <w:rPr>
-          <w:rFonts w:ascii="Segoe UI Symbol" w:hAnsi="Segoe UI Symbol" w:cs="Segoe UI Symbol"/>
-          <w:b/>
-          <w:bCs/>
-        </w:rPr>
-        <w:t xml:space="preserve">. </w:t>
-      </w:r>
+        <w:pStyle w:val="Heading1"/>
+        <w:rPr>
+          <w:b/>
+          <w:bCs/>
+        </w:rPr>
+      </w:pPr>
       <w:r>
         <w:rPr>
           <w:b/>
@@ -6391,7 +6922,15 @@
     </w:p>
     <w:p>
       <w:r>
-        <w:t xml:space="preserve">Ở Trang Quản Lý sách: có thể thêm xóa sửa sách, thông tin tác giả, tồn kho,… </w:t>
+        <w:t xml:space="preserve">Ở Trang Quản Lý sách: có thể thêm xóa sửa sách, thông tin tác giả, tồn </w:t>
+      </w:r>
+      <w:proofErr w:type="gramStart"/>
+      <w:r>
+        <w:t>kho,…</w:t>
+      </w:r>
+      <w:proofErr w:type="gramEnd"/>
+      <w:r>
+        <w:t xml:space="preserve"> </w:t>
       </w:r>
     </w:p>
     <w:p>

</xml_diff>